<commit_message>
Q1 pdf added apart from docx
</commit_message>
<xml_diff>
--- a/assignment 4/1/1.docx
+++ b/assignment 4/1/1.docx
@@ -422,6 +422,7 @@
       </w:pPr>
       <w:r>
         <w:rPr>
+          <w:noProof/>
           <w:sz w:val="48"/>
           <w:szCs w:val="48"/>
         </w:rPr>
@@ -493,6 +494,7 @@
       </w:pPr>
       <w:r>
         <w:rPr>
+          <w:noProof/>
           <w:sz w:val="48"/>
           <w:szCs w:val="48"/>
         </w:rPr>
@@ -731,6 +733,7 @@
       </w:pPr>
       <w:r>
         <w:rPr>
+          <w:noProof/>
           <w:sz w:val="48"/>
           <w:szCs w:val="48"/>
         </w:rPr>
@@ -780,6 +783,7 @@
       </w:pPr>
       <w:r>
         <w:rPr>
+          <w:noProof/>
           <w:sz w:val="48"/>
           <w:szCs w:val="48"/>
         </w:rPr>
@@ -892,6 +896,7 @@
       </w:pPr>
       <w:r>
         <w:rPr>
+          <w:noProof/>
           <w:sz w:val="48"/>
           <w:szCs w:val="48"/>
         </w:rPr>
@@ -939,6 +944,115 @@
           <w:szCs w:val="48"/>
         </w:rPr>
       </w:pPr>
+      <w:proofErr w:type="gramStart"/>
+      <w:r>
+        <w:rPr>
+          <w:sz w:val="48"/>
+          <w:szCs w:val="48"/>
+        </w:rPr>
+        <w:t>e)</w:t>
+      </w:r>
+      <w:proofErr w:type="spellStart"/>
+      <w:r>
+        <w:rPr>
+          <w:sz w:val="48"/>
+          <w:szCs w:val="48"/>
+        </w:rPr>
+        <w:t>MDP</w:t>
+      </w:r>
+      <w:proofErr w:type="gramEnd"/>
+      <w:r>
+        <w:rPr>
+          <w:sz w:val="48"/>
+          <w:szCs w:val="48"/>
+        </w:rPr>
+        <w:t>:Morozov’s</w:t>
+      </w:r>
+      <w:proofErr w:type="spellEnd"/>
+      <w:r>
+        <w:rPr>
+          <w:sz w:val="48"/>
+          <w:szCs w:val="48"/>
+        </w:rPr>
+        <w:t xml:space="preserve"> Discrepancy Principle</w:t>
+      </w:r>
+    </w:p>
+    <w:p>
+      <w:pPr>
+        <w:rPr>
+          <w:sz w:val="48"/>
+          <w:szCs w:val="48"/>
+        </w:rPr>
+      </w:pPr>
+      <w:proofErr w:type="spellStart"/>
+      <w:r>
+        <w:rPr>
+          <w:sz w:val="48"/>
+          <w:szCs w:val="48"/>
+        </w:rPr>
+        <w:t>Di</w:t>
+      </w:r>
+      <w:r>
+        <w:rPr>
+          <w:sz w:val="48"/>
+          <w:szCs w:val="48"/>
+        </w:rPr>
+        <w:t>sadvantage:MDP</w:t>
+      </w:r>
+      <w:proofErr w:type="spellEnd"/>
+      <w:r>
+        <w:rPr>
+          <w:sz w:val="48"/>
+          <w:szCs w:val="48"/>
+        </w:rPr>
+        <w:t xml:space="preserve">(Morozov) needs information about noise variance </w:t>
+      </w:r>
+      <w:r>
+        <w:rPr>
+          <w:sz w:val="48"/>
+          <w:szCs w:val="48"/>
+        </w:rPr>
+        <w:t>whereas CV is purely data-driven.</w:t>
+      </w:r>
+    </w:p>
+    <w:p>
+      <w:pPr>
+        <w:rPr>
+          <w:sz w:val="48"/>
+          <w:szCs w:val="48"/>
+        </w:rPr>
+      </w:pPr>
+      <w:r>
+        <w:rPr>
+          <w:sz w:val="48"/>
+          <w:szCs w:val="48"/>
+        </w:rPr>
+        <w:lastRenderedPageBreak/>
+        <w:t>Advantage: the reconstruction in MDP uses all measurements whereas reconstruction in CV is done using only reconstruction set which is smaller.</w:t>
+      </w:r>
+    </w:p>
+    <w:p>
+      <w:pPr>
+        <w:rPr>
+          <w:sz w:val="48"/>
+          <w:szCs w:val="48"/>
+        </w:rPr>
+      </w:pPr>
+    </w:p>
+    <w:p>
+      <w:pPr>
+        <w:rPr>
+          <w:sz w:val="48"/>
+          <w:szCs w:val="48"/>
+        </w:rPr>
+      </w:pPr>
+      <w:r>
+        <w:rPr>
+          <w:sz w:val="48"/>
+          <w:szCs w:val="48"/>
+        </w:rPr>
+        <w:t xml:space="preserve"> </w:t>
+      </w:r>
     </w:p>
     <w:sectPr>
       <w:pgSz w:w="12240" w:h="15840"/>

</xml_diff>